<commit_message>
update to test document
</commit_message>
<xml_diff>
--- a/doc/Creer-un-site-web-HTML-CSS-Bootstrap_modeledecopiev2.docx
+++ b/doc/Creer-un-site-web-HTML-CSS-Bootstrap_modeledecopiev2.docx
@@ -640,8 +640,17 @@
           <w:sz w:val="21"/>
           <w:szCs w:val="21"/>
         </w:rPr>
-        <w:t>Nom du projet : ……….</w:t>
-      </w:r>
+        <w:t xml:space="preserve">Nom du projet : </w:t>
+      </w:r>
+      <w:proofErr w:type="spellStart"/>
+      <w:r>
+        <w:rPr>
+          <w:sz w:val="21"/>
+          <w:szCs w:val="21"/>
+        </w:rPr>
+        <w:t>FSGym</w:t>
+      </w:r>
+      <w:proofErr w:type="spellEnd"/>
     </w:p>
     <w:p>
       <w:pPr>
@@ -679,8 +688,18 @@
           <w:sz w:val="21"/>
           <w:szCs w:val="21"/>
         </w:rPr>
-        <w:t xml:space="preserve"> du projet : ……………</w:t>
-      </w:r>
+        <w:t xml:space="preserve"> du projet : </w:t>
+      </w:r>
+      <w:hyperlink r:id="rId8" w:history="1">
+        <w:r>
+          <w:rPr>
+            <w:rStyle w:val="Hyperlink"/>
+            <w:sz w:val="21"/>
+            <w:szCs w:val="21"/>
+          </w:rPr>
+          <w:t>https://github.com/firepolo/fsgym</w:t>
+        </w:r>
+      </w:hyperlink>
     </w:p>
     <w:p>
       <w:pPr>
@@ -986,6 +1005,14 @@
           <w:szCs w:val="21"/>
         </w:rPr>
       </w:pPr>
+      <w:r>
+        <w:rPr>
+          <w:color w:val="000000"/>
+          <w:sz w:val="21"/>
+          <w:szCs w:val="21"/>
+        </w:rPr>
+        <w:t>J’ai commencé par trouver une inspiration pour le projet- Je n’ai pas eu besoins de passer par une maquette car le projet était relativement petit, j’ai juste réfléchi au fur et à mesure du projet pour le design.</w:t>
+      </w:r>
     </w:p>
     <w:p>
       <w:pPr>
@@ -1018,6 +1045,68 @@
           <w:szCs w:val="21"/>
         </w:rPr>
       </w:pPr>
+      <w:r>
+        <w:rPr>
+          <w:color w:val="000000"/>
+          <w:sz w:val="21"/>
+          <w:szCs w:val="21"/>
+        </w:rPr>
+        <w:t xml:space="preserve">Ensuite j’ai commencé par créer le projet </w:t>
+      </w:r>
+      <w:proofErr w:type="spellStart"/>
+      <w:r>
+        <w:rPr>
+          <w:color w:val="000000"/>
+          <w:sz w:val="21"/>
+          <w:szCs w:val="21"/>
+        </w:rPr>
+        <w:t>github</w:t>
+      </w:r>
+      <w:proofErr w:type="spellEnd"/>
+      <w:r>
+        <w:rPr>
+          <w:color w:val="000000"/>
+          <w:sz w:val="21"/>
+          <w:szCs w:val="21"/>
+        </w:rPr>
+        <w:t xml:space="preserve"> et j’ai initialisé le projet avec les fichiers de base pour la création d’un site statique, HTML, CSS, JS. J’ai rajouté les librairie Bootstrap principalement pour le système de </w:t>
+      </w:r>
+      <w:proofErr w:type="spellStart"/>
+      <w:r>
+        <w:rPr>
+          <w:color w:val="000000"/>
+          <w:sz w:val="21"/>
+          <w:szCs w:val="21"/>
+        </w:rPr>
+        <w:t>grid</w:t>
+      </w:r>
+      <w:proofErr w:type="spellEnd"/>
+      <w:r>
+        <w:rPr>
+          <w:color w:val="000000"/>
+          <w:sz w:val="21"/>
+          <w:szCs w:val="21"/>
+        </w:rPr>
+        <w:t xml:space="preserve"> et </w:t>
+      </w:r>
+      <w:proofErr w:type="spellStart"/>
+      <w:r>
+        <w:rPr>
+          <w:color w:val="000000"/>
+          <w:sz w:val="21"/>
+          <w:szCs w:val="21"/>
+        </w:rPr>
+        <w:t>Fontawesome</w:t>
+      </w:r>
+      <w:proofErr w:type="spellEnd"/>
+      <w:r>
+        <w:rPr>
+          <w:color w:val="000000"/>
+          <w:sz w:val="21"/>
+          <w:szCs w:val="21"/>
+        </w:rPr>
+        <w:t xml:space="preserve"> pour les icônes.</w:t>
+      </w:r>
     </w:p>
     <w:p>
       <w:pPr>
@@ -1038,6 +1127,132 @@
     <w:p>
       <w:pPr>
         <w:pBdr>
+          <w:top w:val="nil"/>
+          <w:left w:val="nil"/>
+          <w:bottom w:val="nil"/>
+          <w:right w:val="nil"/>
+          <w:between w:val="nil"/>
+        </w:pBdr>
+        <w:rPr>
+          <w:color w:val="000000"/>
+          <w:sz w:val="21"/>
+          <w:szCs w:val="21"/>
+        </w:rPr>
+      </w:pPr>
+    </w:p>
+    <w:p>
+      <w:pPr>
+        <w:pBdr>
+          <w:top w:val="nil"/>
+          <w:left w:val="nil"/>
+          <w:bottom w:val="nil"/>
+          <w:right w:val="nil"/>
+          <w:between w:val="nil"/>
+        </w:pBdr>
+        <w:rPr>
+          <w:color w:val="000000"/>
+          <w:sz w:val="21"/>
+          <w:szCs w:val="21"/>
+        </w:rPr>
+      </w:pPr>
+    </w:p>
+    <w:p>
+      <w:pPr>
+        <w:numPr>
+          <w:ilvl w:val="0"/>
+          <w:numId w:val="1"/>
+        </w:numPr>
+        <w:pBdr>
+          <w:top w:val="nil"/>
+          <w:left w:val="nil"/>
+          <w:bottom w:val="nil"/>
+          <w:right w:val="nil"/>
+          <w:between w:val="nil"/>
+        </w:pBdr>
+        <w:rPr>
+          <w:color w:val="000000"/>
+          <w:sz w:val="21"/>
+          <w:szCs w:val="21"/>
+        </w:rPr>
+      </w:pPr>
+      <w:r>
+        <w:rPr>
+          <w:color w:val="000000"/>
+          <w:sz w:val="21"/>
+          <w:szCs w:val="21"/>
+        </w:rPr>
+        <w:t>Précisez les moyens utilisés</w:t>
+      </w:r>
+      <w:r>
+        <w:rPr>
+          <w:color w:val="000000"/>
+          <w:sz w:val="21"/>
+          <w:szCs w:val="21"/>
+        </w:rPr>
+        <w:t xml:space="preserve">. </w:t>
+      </w:r>
+      <w:r>
+        <w:rPr>
+          <w:color w:val="000000"/>
+          <w:sz w:val="21"/>
+          <w:szCs w:val="21"/>
+        </w:rPr>
+        <w:t>Expliquez tout ce dont vous avez eu besoin pour réaliser vos tâches</w:t>
+      </w:r>
+      <w:r>
+        <w:rPr>
+          <w:color w:val="000000"/>
+          <w:sz w:val="21"/>
+          <w:szCs w:val="21"/>
+        </w:rPr>
+        <w:t xml:space="preserve"> </w:t>
+      </w:r>
+      <w:r>
+        <w:rPr>
+          <w:color w:val="000000"/>
+          <w:sz w:val="21"/>
+          <w:szCs w:val="21"/>
+        </w:rPr>
+        <w:t xml:space="preserve">: langages de programmation, </w:t>
+      </w:r>
+      <w:proofErr w:type="spellStart"/>
+      <w:r>
+        <w:rPr>
+          <w:color w:val="000000"/>
+          <w:sz w:val="21"/>
+          <w:szCs w:val="21"/>
+        </w:rPr>
+        <w:t>frameworks</w:t>
+      </w:r>
+      <w:proofErr w:type="spellEnd"/>
+      <w:r>
+        <w:rPr>
+          <w:color w:val="000000"/>
+          <w:sz w:val="21"/>
+          <w:szCs w:val="21"/>
+        </w:rPr>
+        <w:t>, outils, logiciels, documentations techniques, etc...</w:t>
+      </w:r>
+    </w:p>
+    <w:p>
+      <w:pPr>
+        <w:pBdr>
+          <w:top w:val="nil"/>
+          <w:left w:val="nil"/>
+          <w:bottom w:val="nil"/>
+          <w:right w:val="nil"/>
+          <w:between w:val="nil"/>
+        </w:pBdr>
+        <w:rPr>
+          <w:color w:val="000000"/>
+          <w:sz w:val="21"/>
+          <w:szCs w:val="21"/>
+        </w:rPr>
+      </w:pPr>
+    </w:p>
+    <w:p>
+      <w:pPr>
+        <w:pBdr>
           <w:top w:val="single" w:sz="4" w:space="1" w:color="auto"/>
           <w:left w:val="single" w:sz="4" w:space="1" w:color="auto"/>
           <w:bottom w:val="single" w:sz="4" w:space="1" w:color="auto"/>
@@ -1050,6 +1265,318 @@
           <w:szCs w:val="21"/>
         </w:rPr>
       </w:pPr>
+      <w:r>
+        <w:rPr>
+          <w:color w:val="000000"/>
+          <w:sz w:val="21"/>
+          <w:szCs w:val="21"/>
+        </w:rPr>
+        <w:t>Réflexions : design mobile first &amp; desktop, mise en page du contenu</w:t>
+      </w:r>
+    </w:p>
+    <w:p>
+      <w:pPr>
+        <w:pBdr>
+          <w:top w:val="single" w:sz="4" w:space="1" w:color="auto"/>
+          <w:left w:val="single" w:sz="4" w:space="1" w:color="auto"/>
+          <w:bottom w:val="single" w:sz="4" w:space="1" w:color="auto"/>
+          <w:right w:val="single" w:sz="4" w:space="1" w:color="auto"/>
+          <w:between w:val="nil"/>
+        </w:pBdr>
+        <w:rPr>
+          <w:color w:val="000000"/>
+          <w:sz w:val="21"/>
+          <w:szCs w:val="21"/>
+        </w:rPr>
+      </w:pPr>
+      <w:proofErr w:type="spellStart"/>
+      <w:r>
+        <w:rPr>
+          <w:color w:val="000000"/>
+          <w:sz w:val="21"/>
+          <w:szCs w:val="21"/>
+        </w:rPr>
+        <w:t>Languages</w:t>
+      </w:r>
+      <w:proofErr w:type="spellEnd"/>
+      <w:r>
+        <w:rPr>
+          <w:color w:val="000000"/>
+          <w:sz w:val="21"/>
+          <w:szCs w:val="21"/>
+        </w:rPr>
+        <w:t xml:space="preserve"> de programmation : HTML, CSS, JS</w:t>
+      </w:r>
+    </w:p>
+    <w:p>
+      <w:pPr>
+        <w:pBdr>
+          <w:top w:val="single" w:sz="4" w:space="1" w:color="auto"/>
+          <w:left w:val="single" w:sz="4" w:space="1" w:color="auto"/>
+          <w:bottom w:val="single" w:sz="4" w:space="1" w:color="auto"/>
+          <w:right w:val="single" w:sz="4" w:space="1" w:color="auto"/>
+          <w:between w:val="nil"/>
+        </w:pBdr>
+        <w:rPr>
+          <w:color w:val="000000"/>
+          <w:sz w:val="21"/>
+          <w:szCs w:val="21"/>
+        </w:rPr>
+      </w:pPr>
+      <w:proofErr w:type="spellStart"/>
+      <w:r>
+        <w:rPr>
+          <w:color w:val="000000"/>
+          <w:sz w:val="21"/>
+          <w:szCs w:val="21"/>
+        </w:rPr>
+        <w:t>Frameworks</w:t>
+      </w:r>
+      <w:proofErr w:type="spellEnd"/>
+      <w:r>
+        <w:rPr>
+          <w:color w:val="000000"/>
+          <w:sz w:val="21"/>
+          <w:szCs w:val="21"/>
+        </w:rPr>
+        <w:t xml:space="preserve"> : Bootstrap, </w:t>
+      </w:r>
+      <w:proofErr w:type="spellStart"/>
+      <w:r>
+        <w:rPr>
+          <w:color w:val="000000"/>
+          <w:sz w:val="21"/>
+          <w:szCs w:val="21"/>
+        </w:rPr>
+        <w:t>Fontawesome</w:t>
+      </w:r>
+      <w:proofErr w:type="spellEnd"/>
+    </w:p>
+    <w:p>
+      <w:pPr>
+        <w:pBdr>
+          <w:top w:val="single" w:sz="4" w:space="1" w:color="auto"/>
+          <w:left w:val="single" w:sz="4" w:space="1" w:color="auto"/>
+          <w:bottom w:val="single" w:sz="4" w:space="1" w:color="auto"/>
+          <w:right w:val="single" w:sz="4" w:space="1" w:color="auto"/>
+          <w:between w:val="nil"/>
+        </w:pBdr>
+        <w:rPr>
+          <w:color w:val="000000"/>
+          <w:sz w:val="21"/>
+          <w:szCs w:val="21"/>
+        </w:rPr>
+      </w:pPr>
+      <w:r>
+        <w:rPr>
+          <w:color w:val="000000"/>
+          <w:sz w:val="21"/>
+          <w:szCs w:val="21"/>
+        </w:rPr>
+        <w:t xml:space="preserve">Outils : Git, </w:t>
+      </w:r>
+      <w:proofErr w:type="spellStart"/>
+      <w:r>
+        <w:rPr>
+          <w:color w:val="000000"/>
+          <w:sz w:val="21"/>
+          <w:szCs w:val="21"/>
+        </w:rPr>
+        <w:t>Gimp</w:t>
+      </w:r>
+      <w:proofErr w:type="spellEnd"/>
+      <w:r>
+        <w:rPr>
+          <w:color w:val="000000"/>
+          <w:sz w:val="21"/>
+          <w:szCs w:val="21"/>
+        </w:rPr>
+        <w:t xml:space="preserve">, </w:t>
+      </w:r>
+      <w:proofErr w:type="spellStart"/>
+      <w:r>
+        <w:rPr>
+          <w:color w:val="000000"/>
+          <w:sz w:val="21"/>
+          <w:szCs w:val="21"/>
+        </w:rPr>
+        <w:t>VSCode</w:t>
+      </w:r>
+      <w:proofErr w:type="spellEnd"/>
+    </w:p>
+    <w:p>
+      <w:pPr>
+        <w:pBdr>
+          <w:top w:val="single" w:sz="4" w:space="1" w:color="auto"/>
+          <w:left w:val="single" w:sz="4" w:space="1" w:color="auto"/>
+          <w:bottom w:val="single" w:sz="4" w:space="1" w:color="auto"/>
+          <w:right w:val="single" w:sz="4" w:space="1" w:color="auto"/>
+          <w:between w:val="nil"/>
+        </w:pBdr>
+        <w:rPr>
+          <w:color w:val="000000"/>
+          <w:sz w:val="21"/>
+          <w:szCs w:val="21"/>
+        </w:rPr>
+      </w:pPr>
+    </w:p>
+    <w:p>
+      <w:pPr>
+        <w:pBdr>
+          <w:top w:val="single" w:sz="4" w:space="1" w:color="auto"/>
+          <w:left w:val="single" w:sz="4" w:space="1" w:color="auto"/>
+          <w:bottom w:val="single" w:sz="4" w:space="1" w:color="auto"/>
+          <w:right w:val="single" w:sz="4" w:space="1" w:color="auto"/>
+          <w:between w:val="nil"/>
+        </w:pBdr>
+        <w:rPr>
+          <w:color w:val="000000"/>
+          <w:sz w:val="21"/>
+          <w:szCs w:val="21"/>
+        </w:rPr>
+      </w:pPr>
+      <w:r>
+        <w:rPr>
+          <w:color w:val="000000"/>
+          <w:sz w:val="21"/>
+          <w:szCs w:val="21"/>
+        </w:rPr>
+        <w:t>Documentation :</w:t>
+      </w:r>
+    </w:p>
+    <w:p>
+      <w:pPr>
+        <w:pBdr>
+          <w:top w:val="single" w:sz="4" w:space="1" w:color="auto"/>
+          <w:left w:val="single" w:sz="4" w:space="1" w:color="auto"/>
+          <w:bottom w:val="single" w:sz="4" w:space="1" w:color="auto"/>
+          <w:right w:val="single" w:sz="4" w:space="1" w:color="auto"/>
+          <w:between w:val="nil"/>
+        </w:pBdr>
+        <w:rPr>
+          <w:color w:val="000000"/>
+          <w:sz w:val="21"/>
+          <w:szCs w:val="21"/>
+        </w:rPr>
+      </w:pPr>
+      <w:hyperlink r:id="rId9" w:history="1">
+        <w:r>
+          <w:rPr>
+            <w:rStyle w:val="Hyperlink"/>
+            <w:sz w:val="21"/>
+            <w:szCs w:val="21"/>
+          </w:rPr>
+          <w:t>https://getbootstrap.com/docs/5.1/getting-started/introduction/</w:t>
+        </w:r>
+      </w:hyperlink>
+    </w:p>
+    <w:p>
+      <w:pPr>
+        <w:pBdr>
+          <w:top w:val="single" w:sz="4" w:space="1" w:color="auto"/>
+          <w:left w:val="single" w:sz="4" w:space="1" w:color="auto"/>
+          <w:bottom w:val="single" w:sz="4" w:space="1" w:color="auto"/>
+          <w:right w:val="single" w:sz="4" w:space="1" w:color="auto"/>
+          <w:between w:val="nil"/>
+        </w:pBdr>
+        <w:rPr>
+          <w:color w:val="000000"/>
+          <w:sz w:val="21"/>
+          <w:szCs w:val="21"/>
+        </w:rPr>
+      </w:pPr>
+      <w:hyperlink r:id="rId10" w:history="1">
+        <w:r>
+          <w:rPr>
+            <w:rStyle w:val="Hyperlink"/>
+            <w:sz w:val="21"/>
+            <w:szCs w:val="21"/>
+          </w:rPr>
+          <w:t>https://pixabay.com/fr/</w:t>
+        </w:r>
+      </w:hyperlink>
+    </w:p>
+    <w:p>
+      <w:pPr>
+        <w:pBdr>
+          <w:top w:val="single" w:sz="4" w:space="1" w:color="auto"/>
+          <w:left w:val="single" w:sz="4" w:space="1" w:color="auto"/>
+          <w:bottom w:val="single" w:sz="4" w:space="1" w:color="auto"/>
+          <w:right w:val="single" w:sz="4" w:space="1" w:color="auto"/>
+          <w:between w:val="nil"/>
+        </w:pBdr>
+        <w:rPr>
+          <w:color w:val="000000"/>
+          <w:sz w:val="21"/>
+          <w:szCs w:val="21"/>
+        </w:rPr>
+      </w:pPr>
+    </w:p>
+    <w:p>
+      <w:pPr>
+        <w:pBdr>
+          <w:top w:val="single" w:sz="4" w:space="1" w:color="auto"/>
+          <w:left w:val="single" w:sz="4" w:space="1" w:color="auto"/>
+          <w:bottom w:val="single" w:sz="4" w:space="1" w:color="auto"/>
+          <w:right w:val="single" w:sz="4" w:space="1" w:color="auto"/>
+          <w:between w:val="nil"/>
+        </w:pBdr>
+        <w:rPr>
+          <w:color w:val="000000"/>
+          <w:sz w:val="21"/>
+          <w:szCs w:val="21"/>
+        </w:rPr>
+      </w:pPr>
+      <w:r>
+        <w:rPr>
+          <w:color w:val="000000"/>
+          <w:sz w:val="21"/>
+          <w:szCs w:val="21"/>
+        </w:rPr>
+        <w:t>Inspiration pour le contenu et le thème :</w:t>
+      </w:r>
+    </w:p>
+    <w:p>
+      <w:pPr>
+        <w:pBdr>
+          <w:top w:val="single" w:sz="4" w:space="1" w:color="auto"/>
+          <w:left w:val="single" w:sz="4" w:space="1" w:color="auto"/>
+          <w:bottom w:val="single" w:sz="4" w:space="1" w:color="auto"/>
+          <w:right w:val="single" w:sz="4" w:space="1" w:color="auto"/>
+          <w:between w:val="nil"/>
+        </w:pBdr>
+        <w:rPr>
+          <w:color w:val="000000"/>
+          <w:sz w:val="21"/>
+          <w:szCs w:val="21"/>
+        </w:rPr>
+      </w:pPr>
+      <w:hyperlink r:id="rId11" w:history="1">
+        <w:r>
+          <w:rPr>
+            <w:rStyle w:val="Hyperlink"/>
+            <w:sz w:val="21"/>
+            <w:szCs w:val="21"/>
+          </w:rPr>
+          <w:t>http://fsg-granges-marnand.ch/</w:t>
+        </w:r>
+      </w:hyperlink>
+    </w:p>
+    <w:p>
+      <w:pPr>
+        <w:pBdr>
+          <w:top w:val="single" w:sz="4" w:space="1" w:color="auto"/>
+          <w:left w:val="single" w:sz="4" w:space="1" w:color="auto"/>
+          <w:bottom w:val="single" w:sz="4" w:space="1" w:color="auto"/>
+          <w:right w:val="single" w:sz="4" w:space="1" w:color="auto"/>
+          <w:between w:val="nil"/>
+        </w:pBdr>
+        <w:rPr>
+          <w:color w:val="000000"/>
+          <w:sz w:val="21"/>
+          <w:szCs w:val="21"/>
+        </w:rPr>
+      </w:pPr>
     </w:p>
     <w:p>
       <w:pPr>
@@ -1069,6 +1596,10 @@
     </w:p>
     <w:p>
       <w:pPr>
+        <w:numPr>
+          <w:ilvl w:val="0"/>
+          <w:numId w:val="1"/>
+        </w:numPr>
         <w:pBdr>
           <w:top w:val="nil"/>
           <w:left w:val="nil"/>
@@ -1082,6 +1613,295 @@
           <w:szCs w:val="21"/>
         </w:rPr>
       </w:pPr>
+      <w:r>
+        <w:rPr>
+          <w:color w:val="000000"/>
+          <w:sz w:val="21"/>
+          <w:szCs w:val="21"/>
+        </w:rPr>
+        <w:t>Contexte</w:t>
+      </w:r>
+      <w:r>
+        <w:rPr>
+          <w:color w:val="000000"/>
+          <w:sz w:val="21"/>
+          <w:szCs w:val="21"/>
+        </w:rPr>
+        <w:t xml:space="preserve">. </w:t>
+      </w:r>
+      <w:r>
+        <w:rPr>
+          <w:color w:val="000000"/>
+          <w:sz w:val="21"/>
+          <w:szCs w:val="21"/>
+        </w:rPr>
+        <w:t>Le</w:t>
+      </w:r>
+      <w:r>
+        <w:rPr>
+          <w:color w:val="000000"/>
+          <w:sz w:val="21"/>
+          <w:szCs w:val="21"/>
+        </w:rPr>
+        <w:t>s</w:t>
+      </w:r>
+      <w:r>
+        <w:rPr>
+          <w:color w:val="000000"/>
+          <w:sz w:val="21"/>
+          <w:szCs w:val="21"/>
+        </w:rPr>
+        <w:t xml:space="preserve"> noms des organismes, entreprises ou associations, dans lesquels vous avez exercé vos pratiques</w:t>
+      </w:r>
+      <w:r>
+        <w:rPr>
+          <w:color w:val="000000"/>
+          <w:sz w:val="21"/>
+          <w:szCs w:val="21"/>
+        </w:rPr>
+        <w:t>.</w:t>
+      </w:r>
+    </w:p>
+    <w:p>
+      <w:pPr>
+        <w:pBdr>
+          <w:top w:val="nil"/>
+          <w:left w:val="nil"/>
+          <w:bottom w:val="nil"/>
+          <w:right w:val="nil"/>
+          <w:between w:val="nil"/>
+        </w:pBdr>
+        <w:ind w:left="360" w:firstLine="360"/>
+        <w:rPr>
+          <w:color w:val="000000"/>
+          <w:sz w:val="21"/>
+          <w:szCs w:val="21"/>
+        </w:rPr>
+      </w:pPr>
+      <w:proofErr w:type="gramStart"/>
+      <w:r>
+        <w:rPr>
+          <w:color w:val="000000"/>
+          <w:sz w:val="21"/>
+          <w:szCs w:val="21"/>
+        </w:rPr>
+        <w:t>NB:</w:t>
+      </w:r>
+      <w:proofErr w:type="gramEnd"/>
+      <w:r>
+        <w:rPr>
+          <w:color w:val="000000"/>
+          <w:sz w:val="21"/>
+          <w:szCs w:val="21"/>
+        </w:rPr>
+        <w:t xml:space="preserve"> Pour le cas des exercices et évaluations demandées sur la plateforme </w:t>
+      </w:r>
+      <w:proofErr w:type="spellStart"/>
+      <w:r>
+        <w:rPr>
+          <w:color w:val="000000"/>
+          <w:sz w:val="21"/>
+          <w:szCs w:val="21"/>
+        </w:rPr>
+        <w:t>Studi</w:t>
+      </w:r>
+      <w:proofErr w:type="spellEnd"/>
+      <w:r>
+        <w:rPr>
+          <w:color w:val="000000"/>
+          <w:sz w:val="21"/>
+          <w:szCs w:val="21"/>
+        </w:rPr>
+        <w:t>, il s'agit de...</w:t>
+      </w:r>
+      <w:proofErr w:type="spellStart"/>
+      <w:r>
+        <w:rPr>
+          <w:color w:val="000000"/>
+          <w:sz w:val="21"/>
+          <w:szCs w:val="21"/>
+        </w:rPr>
+        <w:t>Studi</w:t>
+      </w:r>
+      <w:proofErr w:type="spellEnd"/>
+      <w:r>
+        <w:rPr>
+          <w:color w:val="000000"/>
+          <w:sz w:val="21"/>
+          <w:szCs w:val="21"/>
+        </w:rPr>
+        <w:t>.</w:t>
+      </w:r>
+    </w:p>
+    <w:p>
+      <w:pPr>
+        <w:pBdr>
+          <w:top w:val="nil"/>
+          <w:left w:val="nil"/>
+          <w:bottom w:val="nil"/>
+          <w:right w:val="nil"/>
+          <w:between w:val="nil"/>
+        </w:pBdr>
+        <w:rPr>
+          <w:color w:val="000000"/>
+          <w:sz w:val="21"/>
+          <w:szCs w:val="21"/>
+        </w:rPr>
+      </w:pPr>
+    </w:p>
+    <w:p>
+      <w:pPr>
+        <w:pBdr>
+          <w:top w:val="single" w:sz="4" w:space="1" w:color="auto"/>
+          <w:left w:val="single" w:sz="4" w:space="1" w:color="auto"/>
+          <w:bottom w:val="single" w:sz="4" w:space="1" w:color="auto"/>
+          <w:right w:val="single" w:sz="4" w:space="1" w:color="auto"/>
+          <w:between w:val="nil"/>
+        </w:pBdr>
+        <w:rPr>
+          <w:color w:val="000000"/>
+          <w:sz w:val="21"/>
+          <w:szCs w:val="21"/>
+        </w:rPr>
+      </w:pPr>
+      <w:proofErr w:type="spellStart"/>
+      <w:r>
+        <w:rPr>
+          <w:color w:val="000000"/>
+          <w:sz w:val="21"/>
+          <w:szCs w:val="21"/>
+        </w:rPr>
+        <w:t>Studi</w:t>
+      </w:r>
+      <w:proofErr w:type="spellEnd"/>
+    </w:p>
+    <w:p>
+      <w:pPr>
+        <w:pBdr>
+          <w:top w:val="single" w:sz="4" w:space="1" w:color="auto"/>
+          <w:left w:val="single" w:sz="4" w:space="1" w:color="auto"/>
+          <w:bottom w:val="single" w:sz="4" w:space="1" w:color="auto"/>
+          <w:right w:val="single" w:sz="4" w:space="1" w:color="auto"/>
+          <w:between w:val="nil"/>
+        </w:pBdr>
+        <w:rPr>
+          <w:color w:val="000000"/>
+          <w:sz w:val="21"/>
+          <w:szCs w:val="21"/>
+        </w:rPr>
+      </w:pPr>
+    </w:p>
+    <w:p>
+      <w:pPr>
+        <w:pBdr>
+          <w:top w:val="single" w:sz="4" w:space="1" w:color="auto"/>
+          <w:left w:val="single" w:sz="4" w:space="1" w:color="auto"/>
+          <w:bottom w:val="single" w:sz="4" w:space="1" w:color="auto"/>
+          <w:right w:val="single" w:sz="4" w:space="1" w:color="auto"/>
+          <w:between w:val="nil"/>
+        </w:pBdr>
+        <w:rPr>
+          <w:color w:val="000000"/>
+          <w:sz w:val="21"/>
+          <w:szCs w:val="21"/>
+        </w:rPr>
+      </w:pPr>
+    </w:p>
+    <w:p>
+      <w:pPr>
+        <w:pBdr>
+          <w:top w:val="single" w:sz="4" w:space="1" w:color="auto"/>
+          <w:left w:val="single" w:sz="4" w:space="1" w:color="auto"/>
+          <w:bottom w:val="single" w:sz="4" w:space="1" w:color="auto"/>
+          <w:right w:val="single" w:sz="4" w:space="1" w:color="auto"/>
+          <w:between w:val="nil"/>
+        </w:pBdr>
+        <w:rPr>
+          <w:color w:val="000000"/>
+          <w:sz w:val="21"/>
+          <w:szCs w:val="21"/>
+        </w:rPr>
+      </w:pPr>
+    </w:p>
+    <w:p>
+      <w:pPr>
+        <w:pBdr>
+          <w:top w:val="single" w:sz="4" w:space="1" w:color="auto"/>
+          <w:left w:val="single" w:sz="4" w:space="1" w:color="auto"/>
+          <w:bottom w:val="single" w:sz="4" w:space="1" w:color="auto"/>
+          <w:right w:val="single" w:sz="4" w:space="1" w:color="auto"/>
+          <w:between w:val="nil"/>
+        </w:pBdr>
+        <w:rPr>
+          <w:color w:val="000000"/>
+          <w:sz w:val="21"/>
+          <w:szCs w:val="21"/>
+        </w:rPr>
+      </w:pPr>
+    </w:p>
+    <w:p>
+      <w:pPr>
+        <w:pBdr>
+          <w:top w:val="single" w:sz="4" w:space="1" w:color="auto"/>
+          <w:left w:val="single" w:sz="4" w:space="1" w:color="auto"/>
+          <w:bottom w:val="single" w:sz="4" w:space="1" w:color="auto"/>
+          <w:right w:val="single" w:sz="4" w:space="1" w:color="auto"/>
+          <w:between w:val="nil"/>
+        </w:pBdr>
+        <w:rPr>
+          <w:color w:val="000000"/>
+          <w:sz w:val="21"/>
+          <w:szCs w:val="21"/>
+        </w:rPr>
+      </w:pPr>
+    </w:p>
+    <w:p>
+      <w:pPr>
+        <w:pBdr>
+          <w:top w:val="single" w:sz="4" w:space="1" w:color="auto"/>
+          <w:left w:val="single" w:sz="4" w:space="1" w:color="auto"/>
+          <w:bottom w:val="single" w:sz="4" w:space="1" w:color="auto"/>
+          <w:right w:val="single" w:sz="4" w:space="1" w:color="auto"/>
+          <w:between w:val="nil"/>
+        </w:pBdr>
+        <w:rPr>
+          <w:color w:val="000000"/>
+          <w:sz w:val="21"/>
+          <w:szCs w:val="21"/>
+        </w:rPr>
+      </w:pPr>
+    </w:p>
+    <w:p>
+      <w:pPr>
+        <w:pBdr>
+          <w:top w:val="nil"/>
+          <w:left w:val="nil"/>
+          <w:bottom w:val="nil"/>
+          <w:right w:val="nil"/>
+          <w:between w:val="nil"/>
+        </w:pBdr>
+        <w:rPr>
+          <w:color w:val="000000"/>
+          <w:sz w:val="21"/>
+          <w:szCs w:val="21"/>
+        </w:rPr>
+      </w:pPr>
+    </w:p>
+    <w:p>
+      <w:pPr>
+        <w:pBdr>
+          <w:top w:val="nil"/>
+          <w:left w:val="nil"/>
+          <w:bottom w:val="nil"/>
+          <w:right w:val="nil"/>
+          <w:between w:val="nil"/>
+        </w:pBdr>
+        <w:rPr>
+          <w:color w:val="000000"/>
+          <w:sz w:val="21"/>
+          <w:szCs w:val="21"/>
+        </w:rPr>
+      </w:pPr>
     </w:p>
     <w:p>
       <w:pPr>
@@ -1096,70 +1916,37 @@
           <w:right w:val="nil"/>
           <w:between w:val="nil"/>
         </w:pBdr>
-        <w:rPr>
-          <w:color w:val="000000"/>
-          <w:sz w:val="21"/>
-          <w:szCs w:val="21"/>
-        </w:rPr>
-      </w:pPr>
-      <w:r>
-        <w:rPr>
-          <w:color w:val="000000"/>
-          <w:sz w:val="21"/>
-          <w:szCs w:val="21"/>
-        </w:rPr>
-        <w:lastRenderedPageBreak/>
-        <w:t>Précisez les moyens utilisés</w:t>
-      </w:r>
-      <w:r>
-        <w:rPr>
-          <w:color w:val="000000"/>
-          <w:sz w:val="21"/>
-          <w:szCs w:val="21"/>
-        </w:rPr>
-        <w:t xml:space="preserve">. </w:t>
-      </w:r>
-      <w:r>
-        <w:rPr>
-          <w:color w:val="000000"/>
-          <w:sz w:val="21"/>
-          <w:szCs w:val="21"/>
-        </w:rPr>
-        <w:t>Expliquez tout ce dont vous avez eu besoin pour réaliser vos tâches</w:t>
-      </w:r>
-      <w:r>
-        <w:rPr>
-          <w:color w:val="000000"/>
-          <w:sz w:val="21"/>
-          <w:szCs w:val="21"/>
-        </w:rPr>
-        <w:t xml:space="preserve"> </w:t>
-      </w:r>
-      <w:r>
-        <w:rPr>
-          <w:color w:val="000000"/>
-          <w:sz w:val="21"/>
-          <w:szCs w:val="21"/>
-        </w:rPr>
-        <w:t xml:space="preserve">: langages de programmation, </w:t>
-      </w:r>
-      <w:proofErr w:type="spellStart"/>
-      <w:r>
-        <w:rPr>
-          <w:color w:val="000000"/>
-          <w:sz w:val="21"/>
-          <w:szCs w:val="21"/>
-        </w:rPr>
-        <w:t>frameworks</w:t>
-      </w:r>
-      <w:proofErr w:type="spellEnd"/>
-      <w:r>
-        <w:rPr>
-          <w:color w:val="000000"/>
-          <w:sz w:val="21"/>
-          <w:szCs w:val="21"/>
-        </w:rPr>
-        <w:t>, outils, logiciels, documentations techniques, etc...</w:t>
+        <w:ind w:left="0" w:firstLine="0"/>
+        <w:rPr>
+          <w:color w:val="000000"/>
+          <w:sz w:val="21"/>
+          <w:szCs w:val="21"/>
+        </w:rPr>
+      </w:pPr>
+      <w:r>
+        <w:rPr>
+          <w:color w:val="000000"/>
+          <w:sz w:val="21"/>
+          <w:szCs w:val="21"/>
+        </w:rPr>
+        <w:t>Informations complémentaires (</w:t>
+      </w:r>
+      <w:r>
+        <w:rPr>
+          <w:i/>
+          <w:color w:val="000000"/>
+          <w:sz w:val="21"/>
+          <w:szCs w:val="21"/>
+        </w:rPr>
+        <w:t>facultatif</w:t>
+      </w:r>
+      <w:r>
+        <w:rPr>
+          <w:color w:val="000000"/>
+          <w:sz w:val="21"/>
+          <w:szCs w:val="21"/>
+        </w:rPr>
+        <w:t>)</w:t>
       </w:r>
     </w:p>
     <w:p>
@@ -1193,6 +1980,14 @@
           <w:szCs w:val="21"/>
         </w:rPr>
       </w:pPr>
+      <w:r>
+        <w:rPr>
+          <w:color w:val="000000"/>
+          <w:sz w:val="21"/>
+          <w:szCs w:val="21"/>
+        </w:rPr>
+        <w:t>Les coordonnées de contact, téléphone, adresse sont valide pour la Suisse.</w:t>
+      </w:r>
     </w:p>
     <w:p>
       <w:pPr>
@@ -1245,6 +2040,38 @@
     <w:p>
       <w:pPr>
         <w:pBdr>
+          <w:top w:val="single" w:sz="4" w:space="1" w:color="auto"/>
+          <w:left w:val="single" w:sz="4" w:space="1" w:color="auto"/>
+          <w:bottom w:val="single" w:sz="4" w:space="1" w:color="auto"/>
+          <w:right w:val="single" w:sz="4" w:space="1" w:color="auto"/>
+          <w:between w:val="nil"/>
+        </w:pBdr>
+        <w:rPr>
+          <w:color w:val="000000"/>
+          <w:sz w:val="21"/>
+          <w:szCs w:val="21"/>
+        </w:rPr>
+      </w:pPr>
+    </w:p>
+    <w:p>
+      <w:pPr>
+        <w:pBdr>
+          <w:top w:val="single" w:sz="4" w:space="1" w:color="auto"/>
+          <w:left w:val="single" w:sz="4" w:space="1" w:color="auto"/>
+          <w:bottom w:val="single" w:sz="4" w:space="1" w:color="auto"/>
+          <w:right w:val="single" w:sz="4" w:space="1" w:color="auto"/>
+          <w:between w:val="nil"/>
+        </w:pBdr>
+        <w:rPr>
+          <w:color w:val="000000"/>
+          <w:sz w:val="21"/>
+          <w:szCs w:val="21"/>
+        </w:rPr>
+      </w:pPr>
+    </w:p>
+    <w:p>
+      <w:pPr>
+        <w:pBdr>
           <w:top w:val="nil"/>
           <w:left w:val="nil"/>
           <w:bottom w:val="nil"/>
@@ -1258,500 +2085,11 @@
         </w:rPr>
       </w:pPr>
     </w:p>
-    <w:p>
-      <w:pPr>
-        <w:numPr>
-          <w:ilvl w:val="0"/>
-          <w:numId w:val="1"/>
-        </w:numPr>
-        <w:pBdr>
-          <w:top w:val="nil"/>
-          <w:left w:val="nil"/>
-          <w:bottom w:val="nil"/>
-          <w:right w:val="nil"/>
-          <w:between w:val="nil"/>
-        </w:pBdr>
-        <w:rPr>
-          <w:color w:val="000000"/>
-          <w:sz w:val="21"/>
-          <w:szCs w:val="21"/>
-        </w:rPr>
-      </w:pPr>
-      <w:r>
-        <w:rPr>
-          <w:color w:val="000000"/>
-          <w:sz w:val="21"/>
-          <w:szCs w:val="21"/>
-        </w:rPr>
-        <w:t>Contexte</w:t>
-      </w:r>
-      <w:r>
-        <w:rPr>
-          <w:color w:val="000000"/>
-          <w:sz w:val="21"/>
-          <w:szCs w:val="21"/>
-        </w:rPr>
-        <w:t xml:space="preserve">. </w:t>
-      </w:r>
-      <w:r>
-        <w:rPr>
-          <w:color w:val="000000"/>
-          <w:sz w:val="21"/>
-          <w:szCs w:val="21"/>
-        </w:rPr>
-        <w:t>Le</w:t>
-      </w:r>
-      <w:r>
-        <w:rPr>
-          <w:color w:val="000000"/>
-          <w:sz w:val="21"/>
-          <w:szCs w:val="21"/>
-        </w:rPr>
-        <w:t>s</w:t>
-      </w:r>
-      <w:r>
-        <w:rPr>
-          <w:color w:val="000000"/>
-          <w:sz w:val="21"/>
-          <w:szCs w:val="21"/>
-        </w:rPr>
-        <w:t xml:space="preserve"> noms des organismes, entreprises ou associations, dans lesquels vous avez exercé vos pratiques</w:t>
-      </w:r>
-      <w:r>
-        <w:rPr>
-          <w:color w:val="000000"/>
-          <w:sz w:val="21"/>
-          <w:szCs w:val="21"/>
-        </w:rPr>
-        <w:t>.</w:t>
-      </w:r>
-    </w:p>
-    <w:p>
-      <w:pPr>
-        <w:pBdr>
-          <w:top w:val="nil"/>
-          <w:left w:val="nil"/>
-          <w:bottom w:val="nil"/>
-          <w:right w:val="nil"/>
-          <w:between w:val="nil"/>
-        </w:pBdr>
-        <w:ind w:left="360" w:firstLine="360"/>
-        <w:rPr>
-          <w:color w:val="000000"/>
-          <w:sz w:val="21"/>
-          <w:szCs w:val="21"/>
-        </w:rPr>
-      </w:pPr>
-      <w:proofErr w:type="gramStart"/>
-      <w:r>
-        <w:rPr>
-          <w:color w:val="000000"/>
-          <w:sz w:val="21"/>
-          <w:szCs w:val="21"/>
-        </w:rPr>
-        <w:t>NB:</w:t>
-      </w:r>
-      <w:proofErr w:type="gramEnd"/>
-      <w:r>
-        <w:rPr>
-          <w:color w:val="000000"/>
-          <w:sz w:val="21"/>
-          <w:szCs w:val="21"/>
-        </w:rPr>
-        <w:t xml:space="preserve"> Pour le cas des exercices et évaluations demandées sur la plateforme </w:t>
-      </w:r>
-      <w:proofErr w:type="spellStart"/>
-      <w:r>
-        <w:rPr>
-          <w:color w:val="000000"/>
-          <w:sz w:val="21"/>
-          <w:szCs w:val="21"/>
-        </w:rPr>
-        <w:t>Studi</w:t>
-      </w:r>
-      <w:proofErr w:type="spellEnd"/>
-      <w:r>
-        <w:rPr>
-          <w:color w:val="000000"/>
-          <w:sz w:val="21"/>
-          <w:szCs w:val="21"/>
-        </w:rPr>
-        <w:t>, il s'agit de...</w:t>
-      </w:r>
-      <w:proofErr w:type="spellStart"/>
-      <w:r>
-        <w:rPr>
-          <w:color w:val="000000"/>
-          <w:sz w:val="21"/>
-          <w:szCs w:val="21"/>
-        </w:rPr>
-        <w:t>Studi</w:t>
-      </w:r>
-      <w:proofErr w:type="spellEnd"/>
-      <w:r>
-        <w:rPr>
-          <w:color w:val="000000"/>
-          <w:sz w:val="21"/>
-          <w:szCs w:val="21"/>
-        </w:rPr>
-        <w:t>.</w:t>
-      </w:r>
-    </w:p>
-    <w:p>
-      <w:pPr>
-        <w:pBdr>
-          <w:top w:val="nil"/>
-          <w:left w:val="nil"/>
-          <w:bottom w:val="nil"/>
-          <w:right w:val="nil"/>
-          <w:between w:val="nil"/>
-        </w:pBdr>
-        <w:rPr>
-          <w:color w:val="000000"/>
-          <w:sz w:val="21"/>
-          <w:szCs w:val="21"/>
-        </w:rPr>
-      </w:pPr>
-    </w:p>
-    <w:p>
-      <w:pPr>
-        <w:pBdr>
-          <w:top w:val="single" w:sz="4" w:space="1" w:color="auto"/>
-          <w:left w:val="single" w:sz="4" w:space="1" w:color="auto"/>
-          <w:bottom w:val="single" w:sz="4" w:space="1" w:color="auto"/>
-          <w:right w:val="single" w:sz="4" w:space="1" w:color="auto"/>
-          <w:between w:val="nil"/>
-        </w:pBdr>
-        <w:rPr>
-          <w:color w:val="000000"/>
-          <w:sz w:val="21"/>
-          <w:szCs w:val="21"/>
-        </w:rPr>
-      </w:pPr>
-    </w:p>
-    <w:p>
-      <w:pPr>
-        <w:pBdr>
-          <w:top w:val="single" w:sz="4" w:space="1" w:color="auto"/>
-          <w:left w:val="single" w:sz="4" w:space="1" w:color="auto"/>
-          <w:bottom w:val="single" w:sz="4" w:space="1" w:color="auto"/>
-          <w:right w:val="single" w:sz="4" w:space="1" w:color="auto"/>
-          <w:between w:val="nil"/>
-        </w:pBdr>
-        <w:rPr>
-          <w:color w:val="000000"/>
-          <w:sz w:val="21"/>
-          <w:szCs w:val="21"/>
-        </w:rPr>
-      </w:pPr>
-    </w:p>
-    <w:p>
-      <w:pPr>
-        <w:pBdr>
-          <w:top w:val="single" w:sz="4" w:space="1" w:color="auto"/>
-          <w:left w:val="single" w:sz="4" w:space="1" w:color="auto"/>
-          <w:bottom w:val="single" w:sz="4" w:space="1" w:color="auto"/>
-          <w:right w:val="single" w:sz="4" w:space="1" w:color="auto"/>
-          <w:between w:val="nil"/>
-        </w:pBdr>
-        <w:rPr>
-          <w:color w:val="000000"/>
-          <w:sz w:val="21"/>
-          <w:szCs w:val="21"/>
-        </w:rPr>
-      </w:pPr>
-    </w:p>
-    <w:p>
-      <w:pPr>
-        <w:pBdr>
-          <w:top w:val="single" w:sz="4" w:space="1" w:color="auto"/>
-          <w:left w:val="single" w:sz="4" w:space="1" w:color="auto"/>
-          <w:bottom w:val="single" w:sz="4" w:space="1" w:color="auto"/>
-          <w:right w:val="single" w:sz="4" w:space="1" w:color="auto"/>
-          <w:between w:val="nil"/>
-        </w:pBdr>
-        <w:rPr>
-          <w:color w:val="000000"/>
-          <w:sz w:val="21"/>
-          <w:szCs w:val="21"/>
-        </w:rPr>
-      </w:pPr>
-    </w:p>
-    <w:p>
-      <w:pPr>
-        <w:pBdr>
-          <w:top w:val="single" w:sz="4" w:space="1" w:color="auto"/>
-          <w:left w:val="single" w:sz="4" w:space="1" w:color="auto"/>
-          <w:bottom w:val="single" w:sz="4" w:space="1" w:color="auto"/>
-          <w:right w:val="single" w:sz="4" w:space="1" w:color="auto"/>
-          <w:between w:val="nil"/>
-        </w:pBdr>
-        <w:rPr>
-          <w:color w:val="000000"/>
-          <w:sz w:val="21"/>
-          <w:szCs w:val="21"/>
-        </w:rPr>
-      </w:pPr>
-    </w:p>
-    <w:p>
-      <w:pPr>
-        <w:pBdr>
-          <w:top w:val="single" w:sz="4" w:space="1" w:color="auto"/>
-          <w:left w:val="single" w:sz="4" w:space="1" w:color="auto"/>
-          <w:bottom w:val="single" w:sz="4" w:space="1" w:color="auto"/>
-          <w:right w:val="single" w:sz="4" w:space="1" w:color="auto"/>
-          <w:between w:val="nil"/>
-        </w:pBdr>
-        <w:rPr>
-          <w:color w:val="000000"/>
-          <w:sz w:val="21"/>
-          <w:szCs w:val="21"/>
-        </w:rPr>
-      </w:pPr>
-    </w:p>
-    <w:p>
-      <w:pPr>
-        <w:pBdr>
-          <w:top w:val="single" w:sz="4" w:space="1" w:color="auto"/>
-          <w:left w:val="single" w:sz="4" w:space="1" w:color="auto"/>
-          <w:bottom w:val="single" w:sz="4" w:space="1" w:color="auto"/>
-          <w:right w:val="single" w:sz="4" w:space="1" w:color="auto"/>
-          <w:between w:val="nil"/>
-        </w:pBdr>
-        <w:rPr>
-          <w:color w:val="000000"/>
-          <w:sz w:val="21"/>
-          <w:szCs w:val="21"/>
-        </w:rPr>
-      </w:pPr>
-    </w:p>
-    <w:p>
-      <w:pPr>
-        <w:pBdr>
-          <w:top w:val="nil"/>
-          <w:left w:val="nil"/>
-          <w:bottom w:val="nil"/>
-          <w:right w:val="nil"/>
-          <w:between w:val="nil"/>
-        </w:pBdr>
-        <w:rPr>
-          <w:color w:val="000000"/>
-          <w:sz w:val="21"/>
-          <w:szCs w:val="21"/>
-        </w:rPr>
-      </w:pPr>
-    </w:p>
-    <w:p>
-      <w:pPr>
-        <w:pBdr>
-          <w:top w:val="nil"/>
-          <w:left w:val="nil"/>
-          <w:bottom w:val="nil"/>
-          <w:right w:val="nil"/>
-          <w:between w:val="nil"/>
-        </w:pBdr>
-        <w:rPr>
-          <w:color w:val="000000"/>
-          <w:sz w:val="21"/>
-          <w:szCs w:val="21"/>
-        </w:rPr>
-      </w:pPr>
-    </w:p>
-    <w:p>
-      <w:pPr>
-        <w:numPr>
-          <w:ilvl w:val="0"/>
-          <w:numId w:val="1"/>
-        </w:numPr>
-        <w:pBdr>
-          <w:top w:val="nil"/>
-          <w:left w:val="nil"/>
-          <w:bottom w:val="nil"/>
-          <w:right w:val="nil"/>
-          <w:between w:val="nil"/>
-        </w:pBdr>
-        <w:ind w:left="0" w:firstLine="0"/>
-        <w:rPr>
-          <w:color w:val="000000"/>
-          <w:sz w:val="21"/>
-          <w:szCs w:val="21"/>
-        </w:rPr>
-      </w:pPr>
-      <w:r>
-        <w:rPr>
-          <w:color w:val="000000"/>
-          <w:sz w:val="21"/>
-          <w:szCs w:val="21"/>
-        </w:rPr>
-        <w:t>Informations complémentaires (</w:t>
-      </w:r>
-      <w:r>
-        <w:rPr>
-          <w:i/>
-          <w:color w:val="000000"/>
-          <w:sz w:val="21"/>
-          <w:szCs w:val="21"/>
-        </w:rPr>
-        <w:t>facultatif</w:t>
-      </w:r>
-      <w:r>
-        <w:rPr>
-          <w:color w:val="000000"/>
-          <w:sz w:val="21"/>
-          <w:szCs w:val="21"/>
-        </w:rPr>
-        <w:t>)</w:t>
-      </w:r>
-    </w:p>
-    <w:p>
-      <w:pPr>
-        <w:pBdr>
-          <w:top w:val="nil"/>
-          <w:left w:val="nil"/>
-          <w:bottom w:val="nil"/>
-          <w:right w:val="nil"/>
-          <w:between w:val="nil"/>
-        </w:pBdr>
-        <w:rPr>
-          <w:color w:val="000000"/>
-          <w:sz w:val="21"/>
-          <w:szCs w:val="21"/>
-        </w:rPr>
-      </w:pPr>
-    </w:p>
-    <w:p>
-      <w:pPr>
-        <w:pBdr>
-          <w:top w:val="single" w:sz="4" w:space="1" w:color="auto"/>
-          <w:left w:val="single" w:sz="4" w:space="1" w:color="auto"/>
-          <w:bottom w:val="single" w:sz="4" w:space="1" w:color="auto"/>
-          <w:right w:val="single" w:sz="4" w:space="1" w:color="auto"/>
-          <w:between w:val="nil"/>
-        </w:pBdr>
-        <w:rPr>
-          <w:color w:val="000000"/>
-          <w:sz w:val="21"/>
-          <w:szCs w:val="21"/>
-        </w:rPr>
-      </w:pPr>
-    </w:p>
-    <w:p>
-      <w:pPr>
-        <w:pBdr>
-          <w:top w:val="single" w:sz="4" w:space="1" w:color="auto"/>
-          <w:left w:val="single" w:sz="4" w:space="1" w:color="auto"/>
-          <w:bottom w:val="single" w:sz="4" w:space="1" w:color="auto"/>
-          <w:right w:val="single" w:sz="4" w:space="1" w:color="auto"/>
-          <w:between w:val="nil"/>
-        </w:pBdr>
-        <w:rPr>
-          <w:color w:val="000000"/>
-          <w:sz w:val="21"/>
-          <w:szCs w:val="21"/>
-        </w:rPr>
-      </w:pPr>
-    </w:p>
-    <w:p>
-      <w:pPr>
-        <w:pBdr>
-          <w:top w:val="single" w:sz="4" w:space="1" w:color="auto"/>
-          <w:left w:val="single" w:sz="4" w:space="1" w:color="auto"/>
-          <w:bottom w:val="single" w:sz="4" w:space="1" w:color="auto"/>
-          <w:right w:val="single" w:sz="4" w:space="1" w:color="auto"/>
-          <w:between w:val="nil"/>
-        </w:pBdr>
-        <w:rPr>
-          <w:color w:val="000000"/>
-          <w:sz w:val="21"/>
-          <w:szCs w:val="21"/>
-        </w:rPr>
-      </w:pPr>
-    </w:p>
-    <w:p>
-      <w:pPr>
-        <w:pBdr>
-          <w:top w:val="single" w:sz="4" w:space="1" w:color="auto"/>
-          <w:left w:val="single" w:sz="4" w:space="1" w:color="auto"/>
-          <w:bottom w:val="single" w:sz="4" w:space="1" w:color="auto"/>
-          <w:right w:val="single" w:sz="4" w:space="1" w:color="auto"/>
-          <w:between w:val="nil"/>
-        </w:pBdr>
-        <w:rPr>
-          <w:color w:val="000000"/>
-          <w:sz w:val="21"/>
-          <w:szCs w:val="21"/>
-        </w:rPr>
-      </w:pPr>
-    </w:p>
-    <w:p>
-      <w:pPr>
-        <w:pBdr>
-          <w:top w:val="single" w:sz="4" w:space="1" w:color="auto"/>
-          <w:left w:val="single" w:sz="4" w:space="1" w:color="auto"/>
-          <w:bottom w:val="single" w:sz="4" w:space="1" w:color="auto"/>
-          <w:right w:val="single" w:sz="4" w:space="1" w:color="auto"/>
-          <w:between w:val="nil"/>
-        </w:pBdr>
-        <w:rPr>
-          <w:color w:val="000000"/>
-          <w:sz w:val="21"/>
-          <w:szCs w:val="21"/>
-        </w:rPr>
-      </w:pPr>
-    </w:p>
-    <w:p>
-      <w:pPr>
-        <w:pBdr>
-          <w:top w:val="single" w:sz="4" w:space="1" w:color="auto"/>
-          <w:left w:val="single" w:sz="4" w:space="1" w:color="auto"/>
-          <w:bottom w:val="single" w:sz="4" w:space="1" w:color="auto"/>
-          <w:right w:val="single" w:sz="4" w:space="1" w:color="auto"/>
-          <w:between w:val="nil"/>
-        </w:pBdr>
-        <w:rPr>
-          <w:color w:val="000000"/>
-          <w:sz w:val="21"/>
-          <w:szCs w:val="21"/>
-        </w:rPr>
-      </w:pPr>
-    </w:p>
-    <w:p>
-      <w:pPr>
-        <w:pBdr>
-          <w:top w:val="single" w:sz="4" w:space="1" w:color="auto"/>
-          <w:left w:val="single" w:sz="4" w:space="1" w:color="auto"/>
-          <w:bottom w:val="single" w:sz="4" w:space="1" w:color="auto"/>
-          <w:right w:val="single" w:sz="4" w:space="1" w:color="auto"/>
-          <w:between w:val="nil"/>
-        </w:pBdr>
-        <w:rPr>
-          <w:color w:val="000000"/>
-          <w:sz w:val="21"/>
-          <w:szCs w:val="21"/>
-        </w:rPr>
-      </w:pPr>
-    </w:p>
-    <w:p>
-      <w:pPr>
-        <w:pBdr>
-          <w:top w:val="nil"/>
-          <w:left w:val="nil"/>
-          <w:bottom w:val="nil"/>
-          <w:right w:val="nil"/>
-          <w:between w:val="nil"/>
-        </w:pBdr>
-        <w:rPr>
-          <w:color w:val="000000"/>
-          <w:sz w:val="21"/>
-          <w:szCs w:val="21"/>
-        </w:rPr>
-      </w:pPr>
-    </w:p>
     <w:sectPr>
-      <w:headerReference w:type="even" r:id="rId8"/>
-      <w:headerReference w:type="default" r:id="rId9"/>
-      <w:footerReference w:type="default" r:id="rId10"/>
-      <w:headerReference w:type="first" r:id="rId11"/>
+      <w:headerReference w:type="even" r:id="rId12"/>
+      <w:headerReference w:type="default" r:id="rId13"/>
+      <w:footerReference w:type="default" r:id="rId14"/>
+      <w:headerReference w:type="first" r:id="rId15"/>
       <w:pgSz w:w="11906" w:h="16838"/>
       <w:pgMar w:top="1418" w:right="1417" w:bottom="1417" w:left="1417" w:header="708" w:footer="426" w:gutter="0"/>
       <w:pgNumType w:start="1"/>
@@ -2107,6 +2445,118 @@
 <file path=word/numbering.xml><?xml version="1.0" encoding="utf-8"?>
 <w:numbering xmlns:wpc="http://schemas.microsoft.com/office/word/2010/wordprocessingCanvas" xmlns:cx="http://schemas.microsoft.com/office/drawing/2014/chartex" xmlns:cx1="http://schemas.microsoft.com/office/drawing/2015/9/8/chartex" xmlns:cx2="http://schemas.microsoft.com/office/drawing/2015/10/21/chartex" xmlns:cx3="http://schemas.microsoft.com/office/drawing/2016/5/9/chartex" xmlns:cx4="http://schemas.microsoft.com/office/drawing/2016/5/10/chartex" xmlns:cx5="http://schemas.microsoft.com/office/drawing/2016/5/11/chartex" xmlns:cx6="http://schemas.microsoft.com/office/drawing/2016/5/12/chartex" xmlns:cx7="http://schemas.microsoft.com/office/drawing/2016/5/13/chartex" xmlns:cx8="http://schemas.microsoft.com/office/drawing/2016/5/14/chartex" xmlns:mc="http://schemas.openxmlformats.org/markup-compatibility/2006" xmlns:aink="http://schemas.microsoft.com/office/drawing/2016/ink" xmlns:am3d="http://schemas.microsoft.com/office/drawing/2017/model3d" xmlns:o="urn:schemas-microsoft-com:office:office" xmlns:r="http://schemas.openxmlformats.org/officeDocument/2006/relationships" xmlns:m="http://schemas.openxmlformats.org/officeDocument/2006/math" xmlns:v="urn:schemas-microsoft-com:vml" xmlns:wp14="http://schemas.microsoft.com/office/word/2010/wordprocessingDrawing" xmlns:wp="http://schemas.openxmlformats.org/drawingml/2006/wordprocessingDrawing" xmlns:w10="urn:schemas-microsoft-com:office:word" xmlns:w="http://schemas.openxmlformats.org/wordprocessingml/2006/main" xmlns:w14="http://schemas.microsoft.com/office/word/2010/wordml" xmlns:w15="http://schemas.microsoft.com/office/word/2012/wordml" xmlns:w16cex="http://schemas.microsoft.com/office/word/2018/wordml/cex" xmlns:w16cid="http://schemas.microsoft.com/office/word/2016/wordml/cid" xmlns:w16="http://schemas.microsoft.com/office/word/2018/wordml" xmlns:w16sdtdh="http://schemas.microsoft.com/office/word/2020/wordml/sdtdatahash" xmlns:w16se="http://schemas.microsoft.com/office/word/2015/wordml/symex" xmlns:wpg="http://schemas.microsoft.com/office/word/2010/wordprocessingGroup" xmlns:wpi="http://schemas.microsoft.com/office/word/2010/wordprocessingInk" xmlns:wne="http://schemas.microsoft.com/office/word/2006/wordml" xmlns:wps="http://schemas.microsoft.com/office/word/2010/wordprocessingShape" mc:Ignorable="w14 w15 w16se w16cid w16 w16cex w16sdtdh wp14">
   <w:abstractNum w:abstractNumId="0" w15:restartNumberingAfterBreak="0">
+    <w:nsid w:val="4C145B56"/>
+    <w:multiLevelType w:val="hybridMultilevel"/>
+    <w:tmpl w:val="4B2A026E"/>
+    <w:lvl w:ilvl="0" w:tplc="3F1ED858">
+      <w:numFmt w:val="bullet"/>
+      <w:lvlText w:val="-"/>
+      <w:lvlJc w:val="left"/>
+      <w:pPr>
+        <w:ind w:left="720" w:hanging="360"/>
+      </w:pPr>
+      <w:rPr>
+        <w:rFonts w:ascii="Calibri" w:eastAsia="Calibri" w:hAnsi="Calibri" w:cs="Calibri" w:hint="default"/>
+      </w:rPr>
+    </w:lvl>
+    <w:lvl w:ilvl="1" w:tplc="100C0003" w:tentative="1">
+      <w:start w:val="1"/>
+      <w:numFmt w:val="bullet"/>
+      <w:lvlText w:val="o"/>
+      <w:lvlJc w:val="left"/>
+      <w:pPr>
+        <w:ind w:left="1440" w:hanging="360"/>
+      </w:pPr>
+      <w:rPr>
+        <w:rFonts w:ascii="Courier New" w:hAnsi="Courier New" w:cs="Courier New" w:hint="default"/>
+      </w:rPr>
+    </w:lvl>
+    <w:lvl w:ilvl="2" w:tplc="100C0005" w:tentative="1">
+      <w:start w:val="1"/>
+      <w:numFmt w:val="bullet"/>
+      <w:lvlText w:val=""/>
+      <w:lvlJc w:val="left"/>
+      <w:pPr>
+        <w:ind w:left="2160" w:hanging="360"/>
+      </w:pPr>
+      <w:rPr>
+        <w:rFonts w:ascii="Wingdings" w:hAnsi="Wingdings" w:hint="default"/>
+      </w:rPr>
+    </w:lvl>
+    <w:lvl w:ilvl="3" w:tplc="100C0001" w:tentative="1">
+      <w:start w:val="1"/>
+      <w:numFmt w:val="bullet"/>
+      <w:lvlText w:val=""/>
+      <w:lvlJc w:val="left"/>
+      <w:pPr>
+        <w:ind w:left="2880" w:hanging="360"/>
+      </w:pPr>
+      <w:rPr>
+        <w:rFonts w:ascii="Symbol" w:hAnsi="Symbol" w:hint="default"/>
+      </w:rPr>
+    </w:lvl>
+    <w:lvl w:ilvl="4" w:tplc="100C0003" w:tentative="1">
+      <w:start w:val="1"/>
+      <w:numFmt w:val="bullet"/>
+      <w:lvlText w:val="o"/>
+      <w:lvlJc w:val="left"/>
+      <w:pPr>
+        <w:ind w:left="3600" w:hanging="360"/>
+      </w:pPr>
+      <w:rPr>
+        <w:rFonts w:ascii="Courier New" w:hAnsi="Courier New" w:cs="Courier New" w:hint="default"/>
+      </w:rPr>
+    </w:lvl>
+    <w:lvl w:ilvl="5" w:tplc="100C0005" w:tentative="1">
+      <w:start w:val="1"/>
+      <w:numFmt w:val="bullet"/>
+      <w:lvlText w:val=""/>
+      <w:lvlJc w:val="left"/>
+      <w:pPr>
+        <w:ind w:left="4320" w:hanging="360"/>
+      </w:pPr>
+      <w:rPr>
+        <w:rFonts w:ascii="Wingdings" w:hAnsi="Wingdings" w:hint="default"/>
+      </w:rPr>
+    </w:lvl>
+    <w:lvl w:ilvl="6" w:tplc="100C0001" w:tentative="1">
+      <w:start w:val="1"/>
+      <w:numFmt w:val="bullet"/>
+      <w:lvlText w:val=""/>
+      <w:lvlJc w:val="left"/>
+      <w:pPr>
+        <w:ind w:left="5040" w:hanging="360"/>
+      </w:pPr>
+      <w:rPr>
+        <w:rFonts w:ascii="Symbol" w:hAnsi="Symbol" w:hint="default"/>
+      </w:rPr>
+    </w:lvl>
+    <w:lvl w:ilvl="7" w:tplc="100C0003" w:tentative="1">
+      <w:start w:val="1"/>
+      <w:numFmt w:val="bullet"/>
+      <w:lvlText w:val="o"/>
+      <w:lvlJc w:val="left"/>
+      <w:pPr>
+        <w:ind w:left="5760" w:hanging="360"/>
+      </w:pPr>
+      <w:rPr>
+        <w:rFonts w:ascii="Courier New" w:hAnsi="Courier New" w:cs="Courier New" w:hint="default"/>
+      </w:rPr>
+    </w:lvl>
+    <w:lvl w:ilvl="8" w:tplc="100C0005" w:tentative="1">
+      <w:start w:val="1"/>
+      <w:numFmt w:val="bullet"/>
+      <w:lvlText w:val=""/>
+      <w:lvlJc w:val="left"/>
+      <w:pPr>
+        <w:ind w:left="6480" w:hanging="360"/>
+      </w:pPr>
+      <w:rPr>
+        <w:rFonts w:ascii="Wingdings" w:hAnsi="Wingdings" w:hint="default"/>
+      </w:rPr>
+    </w:lvl>
+  </w:abstractNum>
+  <w:abstractNum w:abstractNumId="1" w15:restartNumberingAfterBreak="0">
     <w:nsid w:val="59640E85"/>
     <w:multiLevelType w:val="multilevel"/>
     <w:tmpl w:val="790AF5B0"/>
@@ -2193,6 +2643,9 @@
     </w:lvl>
   </w:abstractNum>
   <w:num w:numId="1">
+    <w:abstractNumId w:val="1"/>
+  </w:num>
+  <w:num w:numId="2">
     <w:abstractNumId w:val="0"/>
   </w:num>
 </w:numbering>
@@ -2321,6 +2774,7 @@
     <w:lsdException w:name="HTML Sample" w:semiHidden="1" w:unhideWhenUsed="1"/>
     <w:lsdException w:name="HTML Typewriter" w:semiHidden="1" w:unhideWhenUsed="1"/>
     <w:lsdException w:name="HTML Variable" w:semiHidden="1" w:unhideWhenUsed="1"/>
+    <w:lsdException w:name="Normal Table" w:semiHidden="1" w:unhideWhenUsed="1"/>
     <w:lsdException w:name="annotation subject" w:semiHidden="1" w:unhideWhenUsed="1"/>
     <w:lsdException w:name="No List" w:semiHidden="1" w:unhideWhenUsed="1"/>
     <w:lsdException w:name="Outline List 1" w:semiHidden="1" w:unhideWhenUsed="1"/>
@@ -2363,8 +2817,11 @@
     <w:lsdException w:name="Table Contemporary" w:semiHidden="1" w:unhideWhenUsed="1"/>
     <w:lsdException w:name="Table Elegant" w:semiHidden="1" w:unhideWhenUsed="1"/>
     <w:lsdException w:name="Table Professional" w:semiHidden="1" w:unhideWhenUsed="1"/>
+    <w:lsdException w:name="Table Subtle 1" w:semiHidden="1" w:unhideWhenUsed="1"/>
     <w:lsdException w:name="Table Subtle 2" w:semiHidden="1" w:unhideWhenUsed="1"/>
     <w:lsdException w:name="Table Web 1" w:semiHidden="1" w:unhideWhenUsed="1"/>
+    <w:lsdException w:name="Table Web 2" w:semiHidden="1" w:unhideWhenUsed="1"/>
+    <w:lsdException w:name="Table Web 3" w:semiHidden="1" w:unhideWhenUsed="1"/>
     <w:lsdException w:name="Balloon Text" w:semiHidden="1" w:unhideWhenUsed="1"/>
     <w:lsdException w:name="Table Grid" w:uiPriority="39"/>
     <w:lsdException w:name="Table Theme" w:semiHidden="1" w:unhideWhenUsed="1"/>
@@ -2802,6 +3259,40 @@
     <w:uiPriority w:val="99"/>
     <w:rsid w:val="002741AD"/>
   </w:style>
+  <w:style w:type="character" w:styleId="Hyperlink">
+    <w:name w:val="Hyperlink"/>
+    <w:basedOn w:val="DefaultParagraphFont"/>
+    <w:uiPriority w:val="99"/>
+    <w:unhideWhenUsed/>
+    <w:rsid w:val="003316F5"/>
+    <w:rPr>
+      <w:color w:val="0000FF" w:themeColor="hyperlink"/>
+      <w:u w:val="single"/>
+    </w:rPr>
+  </w:style>
+  <w:style w:type="character" w:styleId="UnresolvedMention">
+    <w:name w:val="Unresolved Mention"/>
+    <w:basedOn w:val="DefaultParagraphFont"/>
+    <w:uiPriority w:val="99"/>
+    <w:semiHidden/>
+    <w:unhideWhenUsed/>
+    <w:rsid w:val="003316F5"/>
+    <w:rPr>
+      <w:color w:val="605E5C"/>
+      <w:shd w:val="clear" w:color="auto" w:fill="E1DFDD"/>
+    </w:rPr>
+  </w:style>
+  <w:style w:type="paragraph" w:styleId="ListParagraph">
+    <w:name w:val="List Paragraph"/>
+    <w:basedOn w:val="Normal"/>
+    <w:uiPriority w:val="34"/>
+    <w:qFormat/>
+    <w:rsid w:val="00103A47"/>
+    <w:pPr>
+      <w:ind w:left="720"/>
+      <w:contextualSpacing/>
+    </w:pPr>
+  </w:style>
 </w:styles>
 </file>
 

</xml_diff>